<commit_message>
Update ACDC Framework Overview document
Revised the ACDC_Framework_Overview.docx file with new content or corrections. See the document for specific changes.
</commit_message>
<xml_diff>
--- a/documents/ACDC_Framework_Overview.docx
+++ b/documents/ACDC_Framework_Overview.docx
@@ -167,14 +167,11 @@
         <w:jc w:val="center"/>
       </w:pPr>
       <w:r>
-        <w:rPr>
-          <w:noProof/>
-        </w:rPr>
         <w:drawing>
-          <wp:inline distT="0" distB="0" distL="0" distR="0" wp14:anchorId="222B920B" wp14:editId="7C8E6AD9">
-            <wp:extent cx="5524500" cy="2476500"/>
-            <wp:effectExtent l="0" t="0" r="0" b="0"/>
-            <wp:docPr id="1" name="architecture" descr="Three-layer architecture diagram" title="AC/DC Architecture"/>
+          <wp:inline distT="0" distB="0" distL="0" distR="0" wp14:anchorId="426D3ABC" wp14:editId="3D7289AB">
+            <wp:extent cx="4934078" cy="2775419"/>
+            <wp:effectExtent l="0" t="0" r="0" b="6350"/>
+            <wp:docPr id="1332446824" name="Picture 1"/>
             <wp:cNvGraphicFramePr>
               <a:graphicFrameLocks xmlns:a="http://schemas.openxmlformats.org/drawingml/2006/main" noChangeAspect="1"/>
             </wp:cNvGraphicFramePr>
@@ -182,22 +179,19 @@
               <a:graphicData uri="http://schemas.openxmlformats.org/drawingml/2006/picture">
                 <pic:pic xmlns:pic="http://schemas.openxmlformats.org/drawingml/2006/picture">
                   <pic:nvPicPr>
-                    <pic:cNvPr id="0" name=""/>
-                    <pic:cNvPicPr>
-                      <a:picLocks noChangeAspect="1" noChangeArrowheads="1"/>
-                    </pic:cNvPicPr>
+                    <pic:cNvPr id="1332446824" name=""/>
+                    <pic:cNvPicPr/>
                   </pic:nvPicPr>
                   <pic:blipFill>
                     <a:blip r:embed="rId5"/>
-                    <a:srcRect/>
                     <a:stretch>
                       <a:fillRect/>
                     </a:stretch>
                   </pic:blipFill>
-                  <pic:spPr bwMode="auto">
+                  <pic:spPr>
                     <a:xfrm>
                       <a:off x="0" y="0"/>
-                      <a:ext cx="5524500" cy="2476500"/>
+                      <a:ext cx="4942773" cy="2780310"/>
                     </a:xfrm>
                     <a:prstGeom prst="rect">
                       <a:avLst/>
@@ -215,7 +209,20 @@
         <w:spacing w:after="120"/>
       </w:pPr>
       <w:r>
-        <w:t>Methods define pure operations using named roles. Templates bind Transformation Elements to those roles for specific clinical purposes. Implementation provides the physical binding to data standards and generates executable code.</w:t>
+        <w:lastRenderedPageBreak/>
+        <w:t xml:space="preserve">Methods define pure operations using named roles. Templates bind </w:t>
+      </w:r>
+      <w:r>
+        <w:t xml:space="preserve">Semantic </w:t>
+      </w:r>
+      <w:r>
+        <w:t xml:space="preserve">Transformation </w:t>
+      </w:r>
+      <w:r>
+        <w:t>Concepts</w:t>
+      </w:r>
+      <w:r>
+        <w:t xml:space="preserve"> to those roles for specific clinical purposes. Implementation provides the physical binding to data standards and generates executable code.</w:t>
       </w:r>
     </w:p>
     <w:p>
@@ -223,7 +230,6 @@
         <w:pStyle w:val="Heading1"/>
       </w:pPr>
       <w:r>
-        <w:lastRenderedPageBreak/>
         <w:t>2. Framework Documents</w:t>
       </w:r>
     </w:p>
@@ -262,12 +268,6 @@
         <w:gridCol w:w="6566"/>
       </w:tblGrid>
       <w:tr>
-        <w:tblPrEx>
-          <w:tblCellMar>
-            <w:top w:w="0" w:type="dxa"/>
-            <w:bottom w:w="0" w:type="dxa"/>
-          </w:tblCellMar>
-        </w:tblPrEx>
         <w:tc>
           <w:tcPr>
             <w:tcW w:w="2800" w:type="dxa"/>
@@ -328,12 +328,6 @@
         </w:tc>
       </w:tr>
       <w:tr>
-        <w:tblPrEx>
-          <w:tblCellMar>
-            <w:top w:w="0" w:type="dxa"/>
-            <w:bottom w:w="0" w:type="dxa"/>
-          </w:tblCellMar>
-        </w:tblPrEx>
         <w:tc>
           <w:tcPr>
             <w:tcW w:w="2800" w:type="dxa"/>
@@ -382,18 +376,54 @@
                 <w:sz w:val="20"/>
                 <w:szCs w:val="20"/>
               </w:rPr>
-              <w:t>Defines WHAT concepts exist: Transformation Elements (TEs) at both observation and inference levels, their relationships, and implementation bindings to physical standards.</w:t>
+              <w:t xml:space="preserve">Defines WHAT concepts exist: </w:t>
+            </w:r>
+            <w:r>
+              <w:rPr>
+                <w:sz w:val="20"/>
+                <w:szCs w:val="20"/>
+              </w:rPr>
+              <w:t xml:space="preserve">Semantic </w:t>
+            </w:r>
+            <w:r>
+              <w:rPr>
+                <w:sz w:val="20"/>
+                <w:szCs w:val="20"/>
+              </w:rPr>
+              <w:t xml:space="preserve">Transformation </w:t>
+            </w:r>
+            <w:r>
+              <w:rPr>
+                <w:sz w:val="20"/>
+                <w:szCs w:val="20"/>
+              </w:rPr>
+              <w:t>Concept</w:t>
+            </w:r>
+            <w:r>
+              <w:rPr>
+                <w:sz w:val="20"/>
+                <w:szCs w:val="20"/>
+              </w:rPr>
+              <w:t>s (</w:t>
+            </w:r>
+            <w:r>
+              <w:rPr>
+                <w:sz w:val="20"/>
+                <w:szCs w:val="20"/>
+              </w:rPr>
+              <w:t>STC</w:t>
+            </w:r>
+            <w:r>
+              <w:rPr>
+                <w:sz w:val="20"/>
+                <w:szCs w:val="20"/>
+              </w:rPr>
+              <w:t>s) at both observation and inference levels, their relationships, and implementation bindings to physical standards.</w:t>
             </w:r>
           </w:p>
         </w:tc>
       </w:tr>
       <w:tr>
-        <w:tblPrEx>
-          <w:tblCellMar>
-            <w:top w:w="0" w:type="dxa"/>
-            <w:bottom w:w="0" w:type="dxa"/>
-          </w:tblCellMar>
-        </w:tblPrEx>
         <w:tc>
           <w:tcPr>
             <w:tcW w:w="2800" w:type="dxa"/>
@@ -442,7 +472,21 @@
                 <w:sz w:val="20"/>
                 <w:szCs w:val="20"/>
               </w:rPr>
-              <w:t>Defines HOW transformations work: Methods (operations with roles), Templates (clinical patterns binding TEs to Methods), SDMX Data Cube integration, and the Derivation Expression Language.</w:t>
+              <w:t xml:space="preserve">Defines HOW transformations work: Methods (operations with roles), Templates (clinical patterns binding </w:t>
+            </w:r>
+            <w:r>
+              <w:rPr>
+                <w:sz w:val="20"/>
+                <w:szCs w:val="20"/>
+              </w:rPr>
+              <w:t>STC</w:t>
+            </w:r>
+            <w:r>
+              <w:rPr>
+                <w:sz w:val="20"/>
+                <w:szCs w:val="20"/>
+              </w:rPr>
+              <w:t>s to Methods), SDMX Data Cube integration, and the Derivation Expression Language.</w:t>
             </w:r>
           </w:p>
         </w:tc>
@@ -458,7 +502,19 @@
         <w:pStyle w:val="Heading2"/>
       </w:pPr>
       <w:r>
-        <w:t>2.1 Clinical Transformation Model (CTM)</w:t>
+        <w:t xml:space="preserve">2.1 Clinical </w:t>
+      </w:r>
+      <w:r>
+        <w:t>Semantic Transformation</w:t>
+      </w:r>
+      <w:r>
+        <w:t xml:space="preserve"> Model (C</w:t>
+      </w:r>
+      <w:r>
+        <w:t>S</w:t>
+      </w:r>
+      <w:r>
+        <w:t>TM)</w:t>
       </w:r>
     </w:p>
     <w:p>
@@ -466,7 +522,25 @@
         <w:spacing w:after="120"/>
       </w:pPr>
       <w:r>
-        <w:t>The CTM is the semantic foundation of the framework. It defines Transformation Elements (TEs) organized into two levels based on granularity:</w:t>
+        <w:t xml:space="preserve">The CTM is the semantic foundation of the framework. It defines </w:t>
+      </w:r>
+      <w:r>
+        <w:t>Semantic Transformation</w:t>
+      </w:r>
+      <w:r>
+        <w:t xml:space="preserve"> </w:t>
+      </w:r>
+      <w:r>
+        <w:t>Concept</w:t>
+      </w:r>
+      <w:r>
+        <w:t>s (</w:t>
+      </w:r>
+      <w:r>
+        <w:t>STC</w:t>
+      </w:r>
+      <w:r>
+        <w:t>s) organized into two levels based on granularity:</w:t>
       </w:r>
     </w:p>
     <w:p>
@@ -478,7 +552,21 @@
           <w:b/>
           <w:bCs/>
         </w:rPr>
-        <w:t>Observation-level TEs</w:t>
+        <w:t xml:space="preserve">Observation-level </w:t>
+      </w:r>
+      <w:r>
+        <w:rPr>
+          <w:b/>
+          <w:bCs/>
+        </w:rPr>
+        <w:t>STC</w:t>
+      </w:r>
+      <w:r>
+        <w:rPr>
+          <w:b/>
+          <w:bCs/>
+        </w:rPr>
+        <w:t>s</w:t>
       </w:r>
     </w:p>
     <w:p>
@@ -511,12 +599,6 @@
         <w:gridCol w:w="6967"/>
       </w:tblGrid>
       <w:tr>
-        <w:tblPrEx>
-          <w:tblCellMar>
-            <w:top w:w="0" w:type="dxa"/>
-            <w:bottom w:w="0" w:type="dxa"/>
-          </w:tblCellMar>
-        </w:tblPrEx>
         <w:tc>
           <w:tcPr>
             <w:tcW w:w="2400" w:type="dxa"/>
@@ -577,12 +659,6 @@
         </w:tc>
       </w:tr>
       <w:tr>
-        <w:tblPrEx>
-          <w:tblCellMar>
-            <w:top w:w="0" w:type="dxa"/>
-            <w:bottom w:w="0" w:type="dxa"/>
-          </w:tblCellMar>
-        </w:tblPrEx>
         <w:tc>
           <w:tcPr>
             <w:tcW w:w="2400" w:type="dxa"/>
@@ -637,12 +713,6 @@
         </w:tc>
       </w:tr>
       <w:tr>
-        <w:tblPrEx>
-          <w:tblCellMar>
-            <w:top w:w="0" w:type="dxa"/>
-            <w:bottom w:w="0" w:type="dxa"/>
-          </w:tblCellMar>
-        </w:tblPrEx>
         <w:tc>
           <w:tcPr>
             <w:tcW w:w="2400" w:type="dxa"/>
@@ -697,12 +767,6 @@
         </w:tc>
       </w:tr>
       <w:tr>
-        <w:tblPrEx>
-          <w:tblCellMar>
-            <w:top w:w="0" w:type="dxa"/>
-            <w:bottom w:w="0" w:type="dxa"/>
-          </w:tblCellMar>
-        </w:tblPrEx>
         <w:tc>
           <w:tcPr>
             <w:tcW w:w="2400" w:type="dxa"/>
@@ -757,12 +821,6 @@
         </w:tc>
       </w:tr>
       <w:tr>
-        <w:tblPrEx>
-          <w:tblCellMar>
-            <w:top w:w="0" w:type="dxa"/>
-            <w:bottom w:w="0" w:type="dxa"/>
-          </w:tblCellMar>
-        </w:tblPrEx>
         <w:tc>
           <w:tcPr>
             <w:tcW w:w="2400" w:type="dxa"/>
@@ -817,12 +875,6 @@
         </w:tc>
       </w:tr>
       <w:tr>
-        <w:tblPrEx>
-          <w:tblCellMar>
-            <w:top w:w="0" w:type="dxa"/>
-            <w:bottom w:w="0" w:type="dxa"/>
-          </w:tblCellMar>
-        </w:tblPrEx>
         <w:tc>
           <w:tcPr>
             <w:tcW w:w="2400" w:type="dxa"/>
@@ -877,12 +929,6 @@
         </w:tc>
       </w:tr>
       <w:tr>
-        <w:tblPrEx>
-          <w:tblCellMar>
-            <w:top w:w="0" w:type="dxa"/>
-            <w:bottom w:w="0" w:type="dxa"/>
-          </w:tblCellMar>
-        </w:tblPrEx>
         <w:tc>
           <w:tcPr>
             <w:tcW w:w="2400" w:type="dxa"/>
@@ -951,7 +997,21 @@
           <w:b/>
           <w:bCs/>
         </w:rPr>
-        <w:t>Inference-level TEs</w:t>
+        <w:t xml:space="preserve">Inference-level </w:t>
+      </w:r>
+      <w:r>
+        <w:rPr>
+          <w:b/>
+          <w:bCs/>
+        </w:rPr>
+        <w:t>STC</w:t>
+      </w:r>
+      <w:r>
+        <w:rPr>
+          <w:b/>
+          <w:bCs/>
+        </w:rPr>
+        <w:t>s</w:t>
       </w:r>
     </w:p>
     <w:p>
@@ -984,12 +1044,6 @@
         <w:gridCol w:w="6967"/>
       </w:tblGrid>
       <w:tr>
-        <w:tblPrEx>
-          <w:tblCellMar>
-            <w:top w:w="0" w:type="dxa"/>
-            <w:bottom w:w="0" w:type="dxa"/>
-          </w:tblCellMar>
-        </w:tblPrEx>
         <w:tc>
           <w:tcPr>
             <w:tcW w:w="2400" w:type="dxa"/>
@@ -1050,12 +1104,6 @@
         </w:tc>
       </w:tr>
       <w:tr>
-        <w:tblPrEx>
-          <w:tblCellMar>
-            <w:top w:w="0" w:type="dxa"/>
-            <w:bottom w:w="0" w:type="dxa"/>
-          </w:tblCellMar>
-        </w:tblPrEx>
         <w:tc>
           <w:tcPr>
             <w:tcW w:w="2400" w:type="dxa"/>
@@ -1110,12 +1158,6 @@
         </w:tc>
       </w:tr>
       <w:tr>
-        <w:tblPrEx>
-          <w:tblCellMar>
-            <w:top w:w="0" w:type="dxa"/>
-            <w:bottom w:w="0" w:type="dxa"/>
-          </w:tblCellMar>
-        </w:tblPrEx>
         <w:tc>
           <w:tcPr>
             <w:tcW w:w="2400" w:type="dxa"/>
@@ -1170,12 +1212,6 @@
         </w:tc>
       </w:tr>
       <w:tr>
-        <w:tblPrEx>
-          <w:tblCellMar>
-            <w:top w:w="0" w:type="dxa"/>
-            <w:bottom w:w="0" w:type="dxa"/>
-          </w:tblCellMar>
-        </w:tblPrEx>
         <w:tc>
           <w:tcPr>
             <w:tcW w:w="2400" w:type="dxa"/>
@@ -1230,12 +1266,6 @@
         </w:tc>
       </w:tr>
       <w:tr>
-        <w:tblPrEx>
-          <w:tblCellMar>
-            <w:top w:w="0" w:type="dxa"/>
-            <w:bottom w:w="0" w:type="dxa"/>
-          </w:tblCellMar>
-        </w:tblPrEx>
         <w:tc>
           <w:tcPr>
             <w:tcW w:w="2400" w:type="dxa"/>
@@ -1300,7 +1330,14 @@
         <w:spacing w:after="120"/>
       </w:pPr>
       <w:r>
-        <w:t>The CTM also defines Implementation Bindings that map TEs to physical variables in specific standards (ADaM, SDTM, OMOP, FHIR).</w:t>
+        <w:lastRenderedPageBreak/>
+        <w:t xml:space="preserve">The CTM also defines Implementation Bindings that map </w:t>
+      </w:r>
+      <w:r>
+        <w:t>STC</w:t>
+      </w:r>
+      <w:r>
+        <w:t>s to physical variables in specific standards (ADaM, SDTM, OMOP, FHIR).</w:t>
       </w:r>
     </w:p>
     <w:p>
@@ -1313,7 +1350,6 @@
         <w:pStyle w:val="Heading2"/>
       </w:pPr>
       <w:r>
-        <w:lastRenderedPageBreak/>
         <w:t>2.2 Methods, Templates &amp; DEL</w:t>
       </w:r>
     </w:p>
@@ -1368,12 +1404,6 @@
         <w:gridCol w:w="3681"/>
       </w:tblGrid>
       <w:tr>
-        <w:tblPrEx>
-          <w:tblCellMar>
-            <w:top w:w="0" w:type="dxa"/>
-            <w:bottom w:w="0" w:type="dxa"/>
-          </w:tblCellMar>
-        </w:tblPrEx>
         <w:tc>
           <w:tcPr>
             <w:tcW w:w="2000" w:type="dxa"/>
@@ -1463,12 +1493,6 @@
         </w:tc>
       </w:tr>
       <w:tr>
-        <w:tblPrEx>
-          <w:tblCellMar>
-            <w:top w:w="0" w:type="dxa"/>
-            <w:bottom w:w="0" w:type="dxa"/>
-          </w:tblCellMar>
-        </w:tblPrEx>
         <w:tc>
           <w:tcPr>
             <w:tcW w:w="2000" w:type="dxa"/>
@@ -1549,12 +1573,6 @@
         </w:tc>
       </w:tr>
       <w:tr>
-        <w:tblPrEx>
-          <w:tblCellMar>
-            <w:top w:w="0" w:type="dxa"/>
-            <w:bottom w:w="0" w:type="dxa"/>
-          </w:tblCellMar>
-        </w:tblPrEx>
         <w:tc>
           <w:tcPr>
             <w:tcW w:w="2000" w:type="dxa"/>
@@ -1635,12 +1653,6 @@
         </w:tc>
       </w:tr>
       <w:tr>
-        <w:tblPrEx>
-          <w:tblCellMar>
-            <w:top w:w="0" w:type="dxa"/>
-            <w:bottom w:w="0" w:type="dxa"/>
-          </w:tblCellMar>
-        </w:tblPrEx>
         <w:tc>
           <w:tcPr>
             <w:tcW w:w="2000" w:type="dxa"/>
@@ -1743,7 +1755,19 @@
         <w:spacing w:after="120"/>
       </w:pPr>
       <w:r>
-        <w:t>Templates bind Transformation Elements to Method roles for clinical purposes:</w:t>
+        <w:t xml:space="preserve">Templates bind </w:t>
+      </w:r>
+      <w:r>
+        <w:t>Semantic Transformation</w:t>
+      </w:r>
+      <w:r>
+        <w:t xml:space="preserve"> </w:t>
+      </w:r>
+      <w:r>
+        <w:t>Concept</w:t>
+      </w:r>
+      <w:r>
+        <w:t>s to Method roles for clinical purposes:</w:t>
       </w:r>
     </w:p>
     <w:tbl>
@@ -1769,12 +1793,6 @@
         <w:gridCol w:w="3472"/>
       </w:tblGrid>
       <w:tr>
-        <w:tblPrEx>
-          <w:tblCellMar>
-            <w:top w:w="0" w:type="dxa"/>
-            <w:bottom w:w="0" w:type="dxa"/>
-          </w:tblCellMar>
-        </w:tblPrEx>
         <w:tc>
           <w:tcPr>
             <w:tcW w:w="2400" w:type="dxa"/>
@@ -1864,12 +1882,6 @@
         </w:tc>
       </w:tr>
       <w:tr>
-        <w:tblPrEx>
-          <w:tblCellMar>
-            <w:top w:w="0" w:type="dxa"/>
-            <w:bottom w:w="0" w:type="dxa"/>
-          </w:tblCellMar>
-        </w:tblPrEx>
         <w:tc>
           <w:tcPr>
             <w:tcW w:w="2400" w:type="dxa"/>
@@ -1950,12 +1962,6 @@
         </w:tc>
       </w:tr>
       <w:tr>
-        <w:tblPrEx>
-          <w:tblCellMar>
-            <w:top w:w="0" w:type="dxa"/>
-            <w:bottom w:w="0" w:type="dxa"/>
-          </w:tblCellMar>
-        </w:tblPrEx>
         <w:tc>
           <w:tcPr>
             <w:tcW w:w="2400" w:type="dxa"/>
@@ -2036,12 +2042,6 @@
         </w:tc>
       </w:tr>
       <w:tr>
-        <w:tblPrEx>
-          <w:tblCellMar>
-            <w:top w:w="0" w:type="dxa"/>
-            <w:bottom w:w="0" w:type="dxa"/>
-          </w:tblCellMar>
-        </w:tblPrEx>
         <w:tc>
           <w:tcPr>
             <w:tcW w:w="2400" w:type="dxa"/>
@@ -2197,12 +2197,6 @@
         <w:gridCol w:w="3588"/>
       </w:tblGrid>
       <w:tr>
-        <w:tblPrEx>
-          <w:tblCellMar>
-            <w:top w:w="0" w:type="dxa"/>
-            <w:bottom w:w="0" w:type="dxa"/>
-          </w:tblCellMar>
-        </w:tblPrEx>
         <w:tc>
           <w:tcPr>
             <w:tcW w:w="2400" w:type="dxa"/>
@@ -2292,12 +2286,6 @@
         </w:tc>
       </w:tr>
       <w:tr>
-        <w:tblPrEx>
-          <w:tblCellMar>
-            <w:top w:w="0" w:type="dxa"/>
-            <w:bottom w:w="0" w:type="dxa"/>
-          </w:tblCellMar>
-        </w:tblPrEx>
         <w:tc>
           <w:tcPr>
             <w:tcW w:w="2400" w:type="dxa"/>
@@ -2320,7 +2308,35 @@
                 <w:sz w:val="20"/>
                 <w:szCs w:val="20"/>
               </w:rPr>
-              <w:t>Templates → CTM TEs</w:t>
+              <w:t xml:space="preserve">Templates → CTM </w:t>
+            </w:r>
+            <w:r>
+              <w:rPr>
+                <w:sz w:val="20"/>
+                <w:szCs w:val="20"/>
+              </w:rPr>
+              <w:t>S</w:t>
+            </w:r>
+            <w:r>
+              <w:rPr>
+                <w:sz w:val="20"/>
+                <w:szCs w:val="20"/>
+              </w:rPr>
+              <w:t>T</w:t>
+            </w:r>
+            <w:r>
+              <w:rPr>
+                <w:sz w:val="20"/>
+                <w:szCs w:val="20"/>
+              </w:rPr>
+              <w:t>C</w:t>
+            </w:r>
+            <w:r>
+              <w:rPr>
+                <w:sz w:val="20"/>
+                <w:szCs w:val="20"/>
+              </w:rPr>
+              <w:t>s</w:t>
             </w:r>
           </w:p>
         </w:tc>
@@ -2372,18 +2388,40 @@
                 <w:sz w:val="20"/>
                 <w:szCs w:val="20"/>
               </w:rPr>
-              <w:t>Reference Transformation Elements by name</w:t>
+              <w:t xml:space="preserve">Reference </w:t>
+            </w:r>
+            <w:r>
+              <w:rPr>
+                <w:sz w:val="20"/>
+                <w:szCs w:val="20"/>
+              </w:rPr>
+              <w:t>Semantic Transformation</w:t>
+            </w:r>
+            <w:r>
+              <w:rPr>
+                <w:sz w:val="20"/>
+                <w:szCs w:val="20"/>
+              </w:rPr>
+              <w:t xml:space="preserve"> </w:t>
+            </w:r>
+            <w:r>
+              <w:rPr>
+                <w:sz w:val="20"/>
+                <w:szCs w:val="20"/>
+              </w:rPr>
+              <w:t>Concept</w:t>
+            </w:r>
+            <w:r>
+              <w:rPr>
+                <w:sz w:val="20"/>
+                <w:szCs w:val="20"/>
+              </w:rPr>
+              <w:t>s by name</w:t>
             </w:r>
           </w:p>
         </w:tc>
       </w:tr>
       <w:tr>
-        <w:tblPrEx>
-          <w:tblCellMar>
-            <w:top w:w="0" w:type="dxa"/>
-            <w:bottom w:w="0" w:type="dxa"/>
-          </w:tblCellMar>
-        </w:tblPrEx>
         <w:tc>
           <w:tcPr>
             <w:tcW w:w="2400" w:type="dxa"/>
@@ -2464,12 +2502,6 @@
         </w:tc>
       </w:tr>
       <w:tr>
-        <w:tblPrEx>
-          <w:tblCellMar>
-            <w:top w:w="0" w:type="dxa"/>
-            <w:bottom w:w="0" w:type="dxa"/>
-          </w:tblCellMar>
-        </w:tblPrEx>
         <w:tc>
           <w:tcPr>
             <w:tcW w:w="2400" w:type="dxa"/>
@@ -2550,12 +2582,6 @@
         </w:tc>
       </w:tr>
       <w:tr>
-        <w:tblPrEx>
-          <w:tblCellMar>
-            <w:top w:w="0" w:type="dxa"/>
-            <w:bottom w:w="0" w:type="dxa"/>
-          </w:tblCellMar>
-        </w:tblPrEx>
         <w:tc>
           <w:tcPr>
             <w:tcW w:w="2400" w:type="dxa"/>
@@ -2578,7 +2604,21 @@
                 <w:sz w:val="20"/>
                 <w:szCs w:val="20"/>
               </w:rPr>
-              <w:t>CTM Bindings → TEs</w:t>
+              <w:t xml:space="preserve">CTM Bindings → </w:t>
+            </w:r>
+            <w:r>
+              <w:rPr>
+                <w:sz w:val="20"/>
+                <w:szCs w:val="20"/>
+              </w:rPr>
+              <w:t>STC</w:t>
+            </w:r>
+            <w:r>
+              <w:rPr>
+                <w:sz w:val="20"/>
+                <w:szCs w:val="20"/>
+              </w:rPr>
+              <w:t>s</w:t>
             </w:r>
           </w:p>
         </w:tc>
@@ -2630,7 +2670,21 @@
                 <w:sz w:val="20"/>
                 <w:szCs w:val="20"/>
               </w:rPr>
-              <w:t>Maps physical variables to TEs (AVAL → analysis_value)</w:t>
+              <w:t xml:space="preserve">Maps physical variables to </w:t>
+            </w:r>
+            <w:r>
+              <w:rPr>
+                <w:sz w:val="20"/>
+                <w:szCs w:val="20"/>
+              </w:rPr>
+              <w:t>STC</w:t>
+            </w:r>
+            <w:r>
+              <w:rPr>
+                <w:sz w:val="20"/>
+                <w:szCs w:val="20"/>
+              </w:rPr>
+              <w:t>s (AVAL → analysis_value)</w:t>
             </w:r>
           </w:p>
         </w:tc>
@@ -2678,7 +2732,13 @@
         </w:numPr>
       </w:pPr>
       <w:r>
-        <w:t>analysis_value (Observation-level TE) - the post-baseline measurement</w:t>
+        <w:t xml:space="preserve">analysis_value (Observation-level </w:t>
+      </w:r>
+      <w:r>
+        <w:t>STC</w:t>
+      </w:r>
+      <w:r>
+        <w:t>) - the post-baseline measurement</w:t>
       </w:r>
     </w:p>
     <w:p>
@@ -2690,7 +2750,13 @@
         </w:numPr>
       </w:pPr>
       <w:r>
-        <w:t>baseline_value (Observation-level TE) - the baseline measurement</w:t>
+        <w:t xml:space="preserve">baseline_value (Observation-level </w:t>
+      </w:r>
+      <w:r>
+        <w:t>STC</w:t>
+      </w:r>
+      <w:r>
+        <w:t>) - the baseline measurement</w:t>
       </w:r>
     </w:p>
     <w:p>
@@ -2702,7 +2768,13 @@
         </w:numPr>
       </w:pPr>
       <w:r>
-        <w:t>change_value (Observation-level TE) - the derived change</w:t>
+        <w:t xml:space="preserve">change_value (Observation-level </w:t>
+      </w:r>
+      <w:r>
+        <w:t>STC</w:t>
+      </w:r>
+      <w:r>
+        <w:t>) - the derived change</w:t>
       </w:r>
     </w:p>
     <w:p>
@@ -2714,7 +2786,13 @@
         </w:numPr>
       </w:pPr>
       <w:r>
-        <w:t>treatment_planned (Observation-level TE) - the randomized treatment</w:t>
+        <w:t xml:space="preserve">treatment_planned (Observation-level </w:t>
+      </w:r>
+      <w:r>
+        <w:t>STC</w:t>
+      </w:r>
+      <w:r>
+        <w:t>) - the randomized treatment</w:t>
       </w:r>
     </w:p>
     <w:p>
@@ -2726,7 +2804,13 @@
         </w:numPr>
       </w:pPr>
       <w:r>
-        <w:t>p_value, ls_mean (Inference-level TEs) - statistical outputs</w:t>
+        <w:t xml:space="preserve">p_value, ls_mean (Inference-level </w:t>
+      </w:r>
+      <w:r>
+        <w:t>STC</w:t>
+      </w:r>
+      <w:r>
+        <w:t>s) - statistical outputs</w:t>
       </w:r>
     </w:p>
     <w:p>
@@ -2861,12 +2945,6 @@
         <w:gridCol w:w="5968"/>
       </w:tblGrid>
       <w:tr>
-        <w:tblPrEx>
-          <w:tblCellMar>
-            <w:top w:w="0" w:type="dxa"/>
-            <w:bottom w:w="0" w:type="dxa"/>
-          </w:tblCellMar>
-        </w:tblPrEx>
         <w:tc>
           <w:tcPr>
             <w:tcW w:w="800" w:type="dxa"/>
@@ -2956,12 +3034,6 @@
         </w:tc>
       </w:tr>
       <w:tr>
-        <w:tblPrEx>
-          <w:tblCellMar>
-            <w:top w:w="0" w:type="dxa"/>
-            <w:bottom w:w="0" w:type="dxa"/>
-          </w:tblCellMar>
-        </w:tblPrEx>
         <w:tc>
           <w:tcPr>
             <w:tcW w:w="800" w:type="dxa"/>
@@ -3042,12 +3114,6 @@
         </w:tc>
       </w:tr>
       <w:tr>
-        <w:tblPrEx>
-          <w:tblCellMar>
-            <w:top w:w="0" w:type="dxa"/>
-            <w:bottom w:w="0" w:type="dxa"/>
-          </w:tblCellMar>
-        </w:tblPrEx>
         <w:tc>
           <w:tcPr>
             <w:tcW w:w="800" w:type="dxa"/>
@@ -3122,18 +3188,26 @@
                 <w:sz w:val="20"/>
                 <w:szCs w:val="20"/>
               </w:rPr>
-              <w:t>Learn the vocabulary: Observation-level and Inference-level TEs, and implementation bindings</w:t>
+              <w:t xml:space="preserve">Learn the vocabulary: Observation-level and Inference-level </w:t>
+            </w:r>
+            <w:r>
+              <w:rPr>
+                <w:sz w:val="20"/>
+                <w:szCs w:val="20"/>
+              </w:rPr>
+              <w:t>STC</w:t>
+            </w:r>
+            <w:r>
+              <w:rPr>
+                <w:sz w:val="20"/>
+                <w:szCs w:val="20"/>
+              </w:rPr>
+              <w:t>s, and implementation bindings</w:t>
             </w:r>
           </w:p>
         </w:tc>
       </w:tr>
       <w:tr>
-        <w:tblPrEx>
-          <w:tblCellMar>
-            <w:top w:w="0" w:type="dxa"/>
-            <w:bottom w:w="0" w:type="dxa"/>
-          </w:tblCellMar>
-        </w:tblPrEx>
         <w:tc>
           <w:tcPr>
             <w:tcW w:w="800" w:type="dxa"/>
@@ -4022,7 +4096,6 @@
   <w:style w:type="character" w:default="1" w:styleId="DefaultParagraphFont">
     <w:name w:val="Default Paragraph Font"/>
     <w:uiPriority w:val="1"/>
-    <w:semiHidden/>
     <w:unhideWhenUsed/>
   </w:style>
   <w:style w:type="table" w:default="1" w:styleId="TableNormal">

</xml_diff>

<commit_message>
Update ACDC and CSTM document versions to v5
Replaces ACDC_Methods_Templates_DEL_v4.docx and CSTM_Draft_v4.docx with their respective v5 versions. Also updates ACDC_Framework_Overview.docx with new changes.

Clarifying attributes.
</commit_message>
<xml_diff>
--- a/documents/ACDC_Framework_Overview.docx
+++ b/documents/ACDC_Framework_Overview.docx
@@ -50,7 +50,7 @@
           <w:i/>
           <w:iCs/>
         </w:rPr>
-        <w:t xml:space="preserve">Draft v0.2</w:t>
+        <w:t xml:space="preserve">Draft v0.3</w:t>
       </w:r>
     </w:p>
     <w:p>
@@ -562,7 +562,7 @@
                 <w:b w:val="false"/>
                 <w:bCs w:val="false"/>
               </w:rPr>
-              <w:t xml:space="preserve">study, site, region, subject, sequence</w:t>
+              <w:t xml:space="preserve">study, site, region, subject, parameter, visit</w:t>
             </w:r>
           </w:p>
         </w:tc>
@@ -590,7 +590,7 @@
                 <w:b w:val="false"/>
                 <w:bCs w:val="false"/>
               </w:rPr>
-              <w:t xml:space="preserve">Timing</w:t>
+              <w:t xml:space="preserve">Treatment</w:t>
             </w:r>
           </w:p>
         </w:tc>
@@ -616,7 +616,7 @@
                 <w:b w:val="false"/>
                 <w:bCs w:val="false"/>
               </w:rPr>
-              <w:t xml:space="preserve">timepoint, visit, period, phase, relative_time</w:t>
+              <w:t xml:space="preserve">treatment_planned, treatment_actual, dose</w:t>
             </w:r>
           </w:p>
         </w:tc>
@@ -644,7 +644,7 @@
                 <w:b w:val="false"/>
                 <w:bCs w:val="false"/>
               </w:rPr>
-              <w:t xml:space="preserve">Treatment</w:t>
+              <w:t xml:space="preserve">Flag</w:t>
             </w:r>
           </w:p>
         </w:tc>
@@ -670,7 +670,7 @@
                 <w:b w:val="false"/>
                 <w:bCs w:val="false"/>
               </w:rPr>
-              <w:t xml:space="preserve">treatment_planned, treatment_actual, dose</w:t>
+              <w:t xml:space="preserve">population_flag, baseline_flag, treatment_emergent_flag</w:t>
             </w:r>
           </w:p>
         </w:tc>
@@ -698,7 +698,7 @@
                 <w:b w:val="false"/>
                 <w:bCs w:val="false"/>
               </w:rPr>
-              <w:t xml:space="preserve">Flag</w:t>
+              <w:t xml:space="preserve">Time-to-Event</w:t>
             </w:r>
           </w:p>
         </w:tc>
@@ -724,7 +724,7 @@
                 <w:b w:val="false"/>
                 <w:bCs w:val="false"/>
               </w:rPr>
-              <w:t xml:space="preserve">population_flag, baseline_flag, treatment_emergent_flag</w:t>
+              <w:t xml:space="preserve">tte_origin, event_date, time_to_event, censor_indicator</w:t>
             </w:r>
           </w:p>
         </w:tc>
@@ -752,7 +752,7 @@
                 <w:b w:val="false"/>
                 <w:bCs w:val="false"/>
               </w:rPr>
-              <w:t xml:space="preserve">Time-to-Event</w:t>
+              <w:t xml:space="preserve">Qualifier</w:t>
             </w:r>
           </w:p>
         </w:tc>
@@ -778,7 +778,7 @@
                 <w:b w:val="false"/>
                 <w:bCs w:val="false"/>
               </w:rPr>
-              <w:t xml:space="preserve">tte_origin, event_date, time_to_event, censor_indicator</w:t>
+              <w:t xml:space="preserve">unit, derivation_type, parameter_label (metadata for display/traceability)</w:t>
             </w:r>
           </w:p>
         </w:tc>
@@ -1106,7 +1106,7 @@
         <w:pStyle w:val="Heading2"/>
       </w:pPr>
       <w:r>
-        <w:t xml:space="preserve">2.2 Methods, Templates &amp; DEL</w:t>
+        <w:t xml:space="preserve">2.2 W3C Data Cube Integration</w:t>
       </w:r>
     </w:p>
     <w:p>
@@ -1114,24 +1114,7 @@
         <w:spacing w:after="200"/>
       </w:pPr>
       <w:r>
-        <w:t xml:space="preserve">This document defines the operational components that specify how derivations and analyses are performed.</w:t>
-      </w:r>
-    </w:p>
-    <w:p>
-      <w:r>
-        <w:rPr>
-          <w:b/>
-          <w:bCs/>
-        </w:rPr>
-        <w:t xml:space="preserve">Methods</w:t>
-      </w:r>
-    </w:p>
-    <w:p>
-      <w:pPr>
-        <w:spacing w:after="200"/>
-      </w:pPr>
-      <w:r>
-        <w:t xml:space="preserve">Methods are reusable operation specifications with named roles:</w:t>
+        <w:t xml:space="preserve">Templates assign cube roles to each STC, defining its structural role in the data cube:</w:t>
       </w:r>
     </w:p>
     <w:tbl>
@@ -1148,8 +1131,8 @@
       </w:tblPr>
       <w:tblGrid>
         <w:gridCol w:w="2000"/>
-        <w:gridCol w:w="3500"/>
-        <w:gridCol w:w="3500"/>
+        <w:gridCol w:w="4500"/>
+        <w:gridCol w:w="2500"/>
       </w:tblGrid>
       <w:tr>
         <w:tc>
@@ -1175,13 +1158,13 @@
                 <w:b/>
                 <w:bCs/>
               </w:rPr>
-              <w:t xml:space="preserve">Type</w:t>
-            </w:r>
-          </w:p>
-        </w:tc>
-        <w:tc>
-          <w:tcPr>
-            <w:tcW w:type="dxa" w:w="3500"/>
+              <w:t xml:space="preserve">Cube Role</w:t>
+            </w:r>
+          </w:p>
+        </w:tc>
+        <w:tc>
+          <w:tcPr>
+            <w:tcW w:type="dxa" w:w="4500"/>
             <w:tcBorders>
               <w:top w:val="single" w:color="CCCCCC" w:sz="1"/>
               <w:left w:val="single" w:color="CCCCCC" w:sz="1"/>
@@ -1202,13 +1185,13 @@
                 <w:b/>
                 <w:bCs/>
               </w:rPr>
-              <w:t xml:space="preserve">Derivation Methods</w:t>
-            </w:r>
-          </w:p>
-        </w:tc>
-        <w:tc>
-          <w:tcPr>
-            <w:tcW w:type="dxa" w:w="3500"/>
+              <w:t xml:space="preserve">Definition</w:t>
+            </w:r>
+          </w:p>
+        </w:tc>
+        <w:tc>
+          <w:tcPr>
+            <w:tcW w:type="dxa" w:w="2500"/>
             <w:tcBorders>
               <w:top w:val="single" w:color="CCCCCC" w:sz="1"/>
               <w:left w:val="single" w:color="CCCCCC" w:sz="1"/>
@@ -1229,7 +1212,7 @@
                 <w:b/>
                 <w:bCs/>
               </w:rPr>
-              <w:t xml:space="preserve">Analysis Methods</w:t>
+              <w:t xml:space="preserve">Used In</w:t>
             </w:r>
           </w:p>
         </w:tc>
@@ -1257,59 +1240,59 @@
                 <w:b w:val="false"/>
                 <w:bCs w:val="false"/>
               </w:rPr>
-              <w:t xml:space="preserve">Purpose</w:t>
-            </w:r>
-          </w:p>
-        </w:tc>
-        <w:tc>
-          <w:tcPr>
-            <w:tcW w:type="dxa" w:w="3500"/>
-            <w:tcBorders>
-              <w:top w:val="single" w:color="CCCCCC" w:sz="1"/>
-              <w:left w:val="single" w:color="CCCCCC" w:sz="1"/>
-              <w:bottom w:val="single" w:color="CCCCCC" w:sz="1"/>
-              <w:right w:val="single" w:color="CCCCCC" w:sz="1"/>
-            </w:tcBorders>
-            <w:tcMar>
-              <w:top w:type="dxa" w:w="80"/>
-              <w:left w:type="dxa" w:w="120"/>
-              <w:bottom w:type="dxa" w:w="80"/>
-              <w:right w:type="dxa" w:w="120"/>
-            </w:tcMar>
-          </w:tcPr>
-          <w:p>
-            <w:r>
-              <w:rPr>
-                <w:b w:val="false"/>
-                <w:bCs w:val="false"/>
-              </w:rPr>
-              <w:t xml:space="preserve">Computational operations</w:t>
-            </w:r>
-          </w:p>
-        </w:tc>
-        <w:tc>
-          <w:tcPr>
-            <w:tcW w:type="dxa" w:w="3500"/>
-            <w:tcBorders>
-              <w:top w:val="single" w:color="CCCCCC" w:sz="1"/>
-              <w:left w:val="single" w:color="CCCCCC" w:sz="1"/>
-              <w:bottom w:val="single" w:color="CCCCCC" w:sz="1"/>
-              <w:right w:val="single" w:color="CCCCCC" w:sz="1"/>
-            </w:tcBorders>
-            <w:tcMar>
-              <w:top w:type="dxa" w:w="80"/>
-              <w:left w:type="dxa" w:w="120"/>
-              <w:bottom w:type="dxa" w:w="80"/>
-              <w:right w:type="dxa" w:w="120"/>
-            </w:tcMar>
-          </w:tcPr>
-          <w:p>
-            <w:r>
-              <w:rPr>
-                <w:b w:val="false"/>
-                <w:bCs w:val="false"/>
-              </w:rPr>
-              <w:t xml:space="preserve">Statistical procedures</w:t>
+              <w:t xml:space="preserve">Dimension</w:t>
+            </w:r>
+          </w:p>
+        </w:tc>
+        <w:tc>
+          <w:tcPr>
+            <w:tcW w:type="dxa" w:w="4500"/>
+            <w:tcBorders>
+              <w:top w:val="single" w:color="CCCCCC" w:sz="1"/>
+              <w:left w:val="single" w:color="CCCCCC" w:sz="1"/>
+              <w:bottom w:val="single" w:color="CCCCCC" w:sz="1"/>
+              <w:right w:val="single" w:color="CCCCCC" w:sz="1"/>
+            </w:tcBorders>
+            <w:tcMar>
+              <w:top w:type="dxa" w:w="80"/>
+              <w:left w:type="dxa" w:w="120"/>
+              <w:bottom w:type="dxa" w:w="80"/>
+              <w:right w:type="dxa" w:w="120"/>
+            </w:tcMar>
+          </w:tcPr>
+          <w:p>
+            <w:r>
+              <w:rPr>
+                <w:b w:val="false"/>
+                <w:bCs w:val="false"/>
+              </w:rPr>
+              <w:t xml:space="preserve">Identifies/locates observations (keys); can be fixed in slices</w:t>
+            </w:r>
+          </w:p>
+        </w:tc>
+        <w:tc>
+          <w:tcPr>
+            <w:tcW w:type="dxa" w:w="2500"/>
+            <w:tcBorders>
+              <w:top w:val="single" w:color="CCCCCC" w:sz="1"/>
+              <w:left w:val="single" w:color="CCCCCC" w:sz="1"/>
+              <w:bottom w:val="single" w:color="CCCCCC" w:sz="1"/>
+              <w:right w:val="single" w:color="CCCCCC" w:sz="1"/>
+            </w:tcBorders>
+            <w:tcMar>
+              <w:top w:type="dxa" w:w="80"/>
+              <w:left w:type="dxa" w:w="120"/>
+              <w:bottom w:type="dxa" w:w="80"/>
+              <w:right w:type="dxa" w:w="120"/>
+            </w:tcMar>
+          </w:tcPr>
+          <w:p>
+            <w:r>
+              <w:rPr>
+                <w:b w:val="false"/>
+                <w:bCs w:val="false"/>
+              </w:rPr>
+              <w:t xml:space="preserve">Methods (grouping), Slices</w:t>
             </w:r>
           </w:p>
         </w:tc>
@@ -1337,59 +1320,59 @@
                 <w:b w:val="false"/>
                 <w:bCs w:val="false"/>
               </w:rPr>
-              <w:t xml:space="preserve">Examples</w:t>
-            </w:r>
-          </w:p>
-        </w:tc>
-        <w:tc>
-          <w:tcPr>
-            <w:tcW w:type="dxa" w:w="3500"/>
-            <w:tcBorders>
-              <w:top w:val="single" w:color="CCCCCC" w:sz="1"/>
-              <w:left w:val="single" w:color="CCCCCC" w:sz="1"/>
-              <w:bottom w:val="single" w:color="CCCCCC" w:sz="1"/>
-              <w:right w:val="single" w:color="CCCCCC" w:sz="1"/>
-            </w:tcBorders>
-            <w:tcMar>
-              <w:top w:type="dxa" w:w="80"/>
-              <w:left w:type="dxa" w:w="120"/>
-              <w:bottom w:type="dxa" w:w="80"/>
-              <w:right w:type="dxa" w:w="120"/>
-            </w:tcMar>
-          </w:tcPr>
-          <w:p>
-            <w:r>
-              <w:rPr>
-                <w:b w:val="false"/>
-                <w:bCs w:val="false"/>
-              </w:rPr>
-              <w:t xml:space="preserve">Subtraction, Division, DateDifference, Aggregation</w:t>
-            </w:r>
-          </w:p>
-        </w:tc>
-        <w:tc>
-          <w:tcPr>
-            <w:tcW w:type="dxa" w:w="3500"/>
-            <w:tcBorders>
-              <w:top w:val="single" w:color="CCCCCC" w:sz="1"/>
-              <w:left w:val="single" w:color="CCCCCC" w:sz="1"/>
-              <w:bottom w:val="single" w:color="CCCCCC" w:sz="1"/>
-              <w:right w:val="single" w:color="CCCCCC" w:sz="1"/>
-            </w:tcBorders>
-            <w:tcMar>
-              <w:top w:type="dxa" w:w="80"/>
-              <w:left w:type="dxa" w:w="120"/>
-              <w:bottom w:type="dxa" w:w="80"/>
-              <w:right w:type="dxa" w:w="120"/>
-            </w:tcMar>
-          </w:tcPr>
-          <w:p>
-            <w:r>
-              <w:rPr>
-                <w:b w:val="false"/>
-                <w:bCs w:val="false"/>
-              </w:rPr>
-              <w:t xml:space="preserve">ANCOVA, MMRM, Cox PH, Chi-Square</w:t>
+              <w:t xml:space="preserve">Measure</w:t>
+            </w:r>
+          </w:p>
+        </w:tc>
+        <w:tc>
+          <w:tcPr>
+            <w:tcW w:type="dxa" w:w="4500"/>
+            <w:tcBorders>
+              <w:top w:val="single" w:color="CCCCCC" w:sz="1"/>
+              <w:left w:val="single" w:color="CCCCCC" w:sz="1"/>
+              <w:bottom w:val="single" w:color="CCCCCC" w:sz="1"/>
+              <w:right w:val="single" w:color="CCCCCC" w:sz="1"/>
+            </w:tcBorders>
+            <w:tcMar>
+              <w:top w:type="dxa" w:w="80"/>
+              <w:left w:type="dxa" w:w="120"/>
+              <w:bottom w:type="dxa" w:w="80"/>
+              <w:right w:type="dxa" w:w="120"/>
+            </w:tcMar>
+          </w:tcPr>
+          <w:p>
+            <w:r>
+              <w:rPr>
+                <w:b w:val="false"/>
+                <w:bCs w:val="false"/>
+              </w:rPr>
+              <w:t xml:space="preserve">Numeric values for computation (response, covariates, any input)</w:t>
+            </w:r>
+          </w:p>
+        </w:tc>
+        <w:tc>
+          <w:tcPr>
+            <w:tcW w:type="dxa" w:w="2500"/>
+            <w:tcBorders>
+              <w:top w:val="single" w:color="CCCCCC" w:sz="1"/>
+              <w:left w:val="single" w:color="CCCCCC" w:sz="1"/>
+              <w:bottom w:val="single" w:color="CCCCCC" w:sz="1"/>
+              <w:right w:val="single" w:color="CCCCCC" w:sz="1"/>
+            </w:tcBorders>
+            <w:tcMar>
+              <w:top w:type="dxa" w:w="80"/>
+              <w:left w:type="dxa" w:w="120"/>
+              <w:bottom w:type="dxa" w:w="80"/>
+              <w:right w:type="dxa" w:w="120"/>
+            </w:tcMar>
+          </w:tcPr>
+          <w:p>
+            <w:r>
+              <w:rPr>
+                <w:b w:val="false"/>
+                <w:bCs w:val="false"/>
+              </w:rPr>
+              <w:t xml:space="preserve">Methods only</w:t>
             </w:r>
           </w:p>
         </w:tc>
@@ -1417,59 +1400,139 @@
                 <w:b w:val="false"/>
                 <w:bCs w:val="false"/>
               </w:rPr>
-              <w:t xml:space="preserve">Expression</w:t>
-            </w:r>
-          </w:p>
-        </w:tc>
-        <w:tc>
-          <w:tcPr>
-            <w:tcW w:type="dxa" w:w="3500"/>
-            <w:tcBorders>
-              <w:top w:val="single" w:color="CCCCCC" w:sz="1"/>
-              <w:left w:val="single" w:color="CCCCCC" w:sz="1"/>
-              <w:bottom w:val="single" w:color="CCCCCC" w:sz="1"/>
-              <w:right w:val="single" w:color="CCCCCC" w:sz="1"/>
-            </w:tcBorders>
-            <w:tcMar>
-              <w:top w:type="dxa" w:w="80"/>
-              <w:left w:type="dxa" w:w="120"/>
-              <w:bottom w:type="dxa" w:w="80"/>
-              <w:right w:type="dxa" w:w="120"/>
-            </w:tcMar>
-          </w:tcPr>
-          <w:p>
-            <w:r>
-              <w:rPr>
-                <w:b w:val="false"/>
-                <w:bCs w:val="false"/>
-              </w:rPr>
-              <w:t xml:space="preserve">DEL arithmetic (difference := minuend - subtrahend)</w:t>
-            </w:r>
-          </w:p>
-        </w:tc>
-        <w:tc>
-          <w:tcPr>
-            <w:tcW w:type="dxa" w:w="3500"/>
-            <w:tcBorders>
-              <w:top w:val="single" w:color="CCCCCC" w:sz="1"/>
-              <w:left w:val="single" w:color="CCCCCC" w:sz="1"/>
-              <w:bottom w:val="single" w:color="CCCCCC" w:sz="1"/>
-              <w:right w:val="single" w:color="CCCCCC" w:sz="1"/>
-            </w:tcBorders>
-            <w:tcMar>
-              <w:top w:type="dxa" w:w="80"/>
-              <w:left w:type="dxa" w:w="120"/>
-              <w:bottom w:type="dxa" w:w="80"/>
-              <w:right w:type="dxa" w:w="120"/>
-            </w:tcMar>
-          </w:tcPr>
-          <w:p>
-            <w:r>
-              <w:rPr>
-                <w:b w:val="false"/>
-                <w:bCs w:val="false"/>
-              </w:rPr>
-              <w:t xml:space="preserve">Wilkinson-Rogers notation (response ~ covariate + group)</w:t>
+              <w:t xml:space="preserve">Attribute</w:t>
+            </w:r>
+          </w:p>
+        </w:tc>
+        <w:tc>
+          <w:tcPr>
+            <w:tcW w:type="dxa" w:w="4500"/>
+            <w:tcBorders>
+              <w:top w:val="single" w:color="CCCCCC" w:sz="1"/>
+              <w:left w:val="single" w:color="CCCCCC" w:sz="1"/>
+              <w:bottom w:val="single" w:color="CCCCCC" w:sz="1"/>
+              <w:right w:val="single" w:color="CCCCCC" w:sz="1"/>
+            </w:tcBorders>
+            <w:tcMar>
+              <w:top w:type="dxa" w:w="80"/>
+              <w:left w:type="dxa" w:w="120"/>
+              <w:bottom w:type="dxa" w:w="80"/>
+              <w:right w:type="dxa" w:w="120"/>
+            </w:tcMar>
+          </w:tcPr>
+          <w:p>
+            <w:r>
+              <w:rPr>
+                <w:b w:val="false"/>
+                <w:bCs w:val="false"/>
+              </w:rPr>
+              <w:t xml:space="preserve">Metadata qualifying observations (units, labels, derivation type)</w:t>
+            </w:r>
+          </w:p>
+        </w:tc>
+        <w:tc>
+          <w:tcPr>
+            <w:tcW w:type="dxa" w:w="2500"/>
+            <w:tcBorders>
+              <w:top w:val="single" w:color="CCCCCC" w:sz="1"/>
+              <w:left w:val="single" w:color="CCCCCC" w:sz="1"/>
+              <w:bottom w:val="single" w:color="CCCCCC" w:sz="1"/>
+              <w:right w:val="single" w:color="CCCCCC" w:sz="1"/>
+            </w:tcBorders>
+            <w:tcMar>
+              <w:top w:type="dxa" w:w="80"/>
+              <w:left w:type="dxa" w:w="120"/>
+              <w:bottom w:type="dxa" w:w="80"/>
+              <w:right w:type="dxa" w:w="120"/>
+            </w:tcMar>
+          </w:tcPr>
+          <w:p>
+            <w:r>
+              <w:rPr>
+                <w:b w:val="false"/>
+                <w:bCs w:val="false"/>
+              </w:rPr>
+              <w:t xml:space="preserve">Neither (documentation only)</w:t>
+            </w:r>
+          </w:p>
+        </w:tc>
+      </w:tr>
+      <w:tr>
+        <w:tc>
+          <w:tcPr>
+            <w:tcW w:type="dxa" w:w="2000"/>
+            <w:tcBorders>
+              <w:top w:val="single" w:color="CCCCCC" w:sz="1"/>
+              <w:left w:val="single" w:color="CCCCCC" w:sz="1"/>
+              <w:bottom w:val="single" w:color="CCCCCC" w:sz="1"/>
+              <w:right w:val="single" w:color="CCCCCC" w:sz="1"/>
+            </w:tcBorders>
+            <w:tcMar>
+              <w:top w:type="dxa" w:w="80"/>
+              <w:left w:type="dxa" w:w="120"/>
+              <w:bottom w:type="dxa" w:w="80"/>
+              <w:right w:type="dxa" w:w="120"/>
+            </w:tcMar>
+          </w:tcPr>
+          <w:p>
+            <w:r>
+              <w:rPr>
+                <w:b w:val="false"/>
+                <w:bCs w:val="false"/>
+              </w:rPr>
+              <w:t xml:space="preserve">Slice</w:t>
+            </w:r>
+          </w:p>
+        </w:tc>
+        <w:tc>
+          <w:tcPr>
+            <w:tcW w:type="dxa" w:w="4500"/>
+            <w:tcBorders>
+              <w:top w:val="single" w:color="CCCCCC" w:sz="1"/>
+              <w:left w:val="single" w:color="CCCCCC" w:sz="1"/>
+              <w:bottom w:val="single" w:color="CCCCCC" w:sz="1"/>
+              <w:right w:val="single" w:color="CCCCCC" w:sz="1"/>
+            </w:tcBorders>
+            <w:tcMar>
+              <w:top w:type="dxa" w:w="80"/>
+              <w:left w:type="dxa" w:w="120"/>
+              <w:bottom w:type="dxa" w:w="80"/>
+              <w:right w:type="dxa" w:w="120"/>
+            </w:tcMar>
+          </w:tcPr>
+          <w:p>
+            <w:r>
+              <w:rPr>
+                <w:b w:val="false"/>
+                <w:bCs w:val="false"/>
+              </w:rPr>
+              <w:t xml:space="preserve">Fixes dimension values to subset observations for analysis</w:t>
+            </w:r>
+          </w:p>
+        </w:tc>
+        <w:tc>
+          <w:tcPr>
+            <w:tcW w:type="dxa" w:w="2500"/>
+            <w:tcBorders>
+              <w:top w:val="single" w:color="CCCCCC" w:sz="1"/>
+              <w:left w:val="single" w:color="CCCCCC" w:sz="1"/>
+              <w:bottom w:val="single" w:color="CCCCCC" w:sz="1"/>
+              <w:right w:val="single" w:color="CCCCCC" w:sz="1"/>
+            </w:tcBorders>
+            <w:tcMar>
+              <w:top w:type="dxa" w:w="80"/>
+              <w:left w:type="dxa" w:w="120"/>
+              <w:bottom w:type="dxa" w:w="80"/>
+              <w:right w:type="dxa" w:w="120"/>
+            </w:tcMar>
+          </w:tcPr>
+          <w:p>
+            <w:r>
+              <w:rPr>
+                <w:b w:val="false"/>
+                <w:bCs w:val="false"/>
+              </w:rPr>
+              <w:t xml:space="preserve">Data selection</w:t>
             </w:r>
           </w:p>
         </w:tc>
@@ -1477,14 +1540,22 @@
     </w:tbl>
     <w:p>
       <w:pPr>
-        <w:spacing w:before="300"/>
+        <w:spacing w:before="200" w:after="200"/>
       </w:pPr>
       <w:r>
         <w:rPr>
-          <w:b/>
-          <w:bCs/>
+          <w:i/>
+          <w:iCs/>
         </w:rPr>
-        <w:t xml:space="preserve">Templates</w:t>
+        <w:t xml:space="preserve">Important: If a value participates in a method formula (as response, covariate, or any computational input), it is a measure. Attributes are metadata like units and labels that travel with observations for display but do not participate in computation or slicing.</w:t>
+      </w:r>
+    </w:p>
+    <w:p>
+      <w:pPr>
+        <w:pStyle w:val="Heading1"/>
+      </w:pPr>
+      <w:r>
+        <w:t xml:space="preserve">3. How the Documents Connect</w:t>
       </w:r>
     </w:p>
     <w:p>
@@ -1492,7 +1563,7 @@
         <w:spacing w:after="200"/>
       </w:pPr>
       <w:r>
-        <w:t xml:space="preserve">Templates bind Semantic Transformation Concepts to Method roles for clinical purposes:</w:t>
+        <w:t xml:space="preserve">The two framework documents form a layered specification where each references the other:</w:t>
       </w:r>
     </w:p>
     <w:tbl>
@@ -1536,7 +1607,7 @@
                 <w:b/>
                 <w:bCs/>
               </w:rPr>
-              <w:t xml:space="preserve">Template</w:t>
+              <w:t xml:space="preserve">Connection</w:t>
             </w:r>
           </w:p>
         </w:tc>
@@ -1563,7 +1634,7 @@
                 <w:b/>
                 <w:bCs/>
               </w:rPr>
-              <w:t xml:space="preserve">Method</w:t>
+              <w:t xml:space="preserve">From</w:t>
             </w:r>
           </w:p>
         </w:tc>
@@ -1590,7 +1661,7 @@
                 <w:b/>
                 <w:bCs/>
               </w:rPr>
-              <w:t xml:space="preserve">Clinical Intent</w:t>
+              <w:t xml:space="preserve">To</w:t>
             </w:r>
           </w:p>
         </w:tc>
@@ -1618,59 +1689,59 @@
                 <w:b w:val="false"/>
                 <w:bCs w:val="false"/>
               </w:rPr>
-              <w:t xml:space="preserve">ChangeFromBaseline</w:t>
-            </w:r>
-          </w:p>
-        </w:tc>
-        <w:tc>
-          <w:tcPr>
-            <w:tcW w:type="dxa" w:w="3000"/>
-            <w:tcBorders>
-              <w:top w:val="single" w:color="CCCCCC" w:sz="1"/>
-              <w:left w:val="single" w:color="CCCCCC" w:sz="1"/>
-              <w:bottom w:val="single" w:color="CCCCCC" w:sz="1"/>
-              <w:right w:val="single" w:color="CCCCCC" w:sz="1"/>
-            </w:tcBorders>
-            <w:tcMar>
-              <w:top w:type="dxa" w:w="80"/>
-              <w:left w:type="dxa" w:w="120"/>
-              <w:bottom w:type="dxa" w:w="80"/>
-              <w:right w:type="dxa" w:w="120"/>
-            </w:tcMar>
-          </w:tcPr>
-          <w:p>
-            <w:r>
-              <w:rPr>
-                <w:b w:val="false"/>
-                <w:bCs w:val="false"/>
-              </w:rPr>
-              <w:t xml:space="preserve">Subtraction</w:t>
-            </w:r>
-          </w:p>
-        </w:tc>
-        <w:tc>
-          <w:tcPr>
-            <w:tcW w:type="dxa" w:w="3000"/>
-            <w:tcBorders>
-              <w:top w:val="single" w:color="CCCCCC" w:sz="1"/>
-              <w:left w:val="single" w:color="CCCCCC" w:sz="1"/>
-              <w:bottom w:val="single" w:color="CCCCCC" w:sz="1"/>
-              <w:right w:val="single" w:color="CCCCCC" w:sz="1"/>
-            </w:tcBorders>
-            <w:tcMar>
-              <w:top w:type="dxa" w:w="80"/>
-              <w:left w:type="dxa" w:w="120"/>
-              <w:bottom w:type="dxa" w:w="80"/>
-              <w:right w:type="dxa" w:w="120"/>
-            </w:tcMar>
-          </w:tcPr>
-          <w:p>
-            <w:r>
-              <w:rPr>
-                <w:b w:val="false"/>
-                <w:bCs w:val="false"/>
-              </w:rPr>
-              <w:t xml:space="preserve">Calculate absolute change from baseline</w:t>
+              <w:t xml:space="preserve">Templates → CSTM STCs</w:t>
+            </w:r>
+          </w:p>
+        </w:tc>
+        <w:tc>
+          <w:tcPr>
+            <w:tcW w:type="dxa" w:w="3000"/>
+            <w:tcBorders>
+              <w:top w:val="single" w:color="CCCCCC" w:sz="1"/>
+              <w:left w:val="single" w:color="CCCCCC" w:sz="1"/>
+              <w:bottom w:val="single" w:color="CCCCCC" w:sz="1"/>
+              <w:right w:val="single" w:color="CCCCCC" w:sz="1"/>
+            </w:tcBorders>
+            <w:tcMar>
+              <w:top w:type="dxa" w:w="80"/>
+              <w:left w:type="dxa" w:w="120"/>
+              <w:bottom w:type="dxa" w:w="80"/>
+              <w:right w:type="dxa" w:w="120"/>
+            </w:tcMar>
+          </w:tcPr>
+          <w:p>
+            <w:r>
+              <w:rPr>
+                <w:b w:val="false"/>
+                <w:bCs w:val="false"/>
+              </w:rPr>
+              <w:t xml:space="preserve">Template role bindings</w:t>
+            </w:r>
+          </w:p>
+        </w:tc>
+        <w:tc>
+          <w:tcPr>
+            <w:tcW w:type="dxa" w:w="3000"/>
+            <w:tcBorders>
+              <w:top w:val="single" w:color="CCCCCC" w:sz="1"/>
+              <w:left w:val="single" w:color="CCCCCC" w:sz="1"/>
+              <w:bottom w:val="single" w:color="CCCCCC" w:sz="1"/>
+              <w:right w:val="single" w:color="CCCCCC" w:sz="1"/>
+            </w:tcBorders>
+            <w:tcMar>
+              <w:top w:type="dxa" w:w="80"/>
+              <w:left w:type="dxa" w:w="120"/>
+              <w:bottom w:type="dxa" w:w="80"/>
+              <w:right w:type="dxa" w:w="120"/>
+            </w:tcMar>
+          </w:tcPr>
+          <w:p>
+            <w:r>
+              <w:rPr>
+                <w:b w:val="false"/>
+                <w:bCs w:val="false"/>
+              </w:rPr>
+              <w:t xml:space="preserve">Reference Semantic Transformation Concepts by name</w:t>
             </w:r>
           </w:p>
         </w:tc>
@@ -1698,59 +1769,59 @@
                 <w:b w:val="false"/>
                 <w:bCs w:val="false"/>
               </w:rPr>
-              <w:t xml:space="preserve">CFB_ANCOVA</w:t>
-            </w:r>
-          </w:p>
-        </w:tc>
-        <w:tc>
-          <w:tcPr>
-            <w:tcW w:type="dxa" w:w="3000"/>
-            <w:tcBorders>
-              <w:top w:val="single" w:color="CCCCCC" w:sz="1"/>
-              <w:left w:val="single" w:color="CCCCCC" w:sz="1"/>
-              <w:bottom w:val="single" w:color="CCCCCC" w:sz="1"/>
-              <w:right w:val="single" w:color="CCCCCC" w:sz="1"/>
-            </w:tcBorders>
-            <w:tcMar>
-              <w:top w:type="dxa" w:w="80"/>
-              <w:left w:type="dxa" w:w="120"/>
-              <w:bottom w:type="dxa" w:w="80"/>
-              <w:right w:type="dxa" w:w="120"/>
-            </w:tcMar>
-          </w:tcPr>
-          <w:p>
-            <w:r>
-              <w:rPr>
-                <w:b w:val="false"/>
-                <w:bCs w:val="false"/>
-              </w:rPr>
-              <w:t xml:space="preserve">ancova</w:t>
-            </w:r>
-          </w:p>
-        </w:tc>
-        <w:tc>
-          <w:tcPr>
-            <w:tcW w:type="dxa" w:w="3000"/>
-            <w:tcBorders>
-              <w:top w:val="single" w:color="CCCCCC" w:sz="1"/>
-              <w:left w:val="single" w:color="CCCCCC" w:sz="1"/>
-              <w:bottom w:val="single" w:color="CCCCCC" w:sz="1"/>
-              <w:right w:val="single" w:color="CCCCCC" w:sz="1"/>
-            </w:tcBorders>
-            <w:tcMar>
-              <w:top w:type="dxa" w:w="80"/>
-              <w:left w:type="dxa" w:w="120"/>
-              <w:bottom w:type="dxa" w:w="80"/>
-              <w:right w:type="dxa" w:w="120"/>
-            </w:tcMar>
-          </w:tcPr>
-          <w:p>
-            <w:r>
-              <w:rPr>
-                <w:b w:val="false"/>
-                <w:bCs w:val="false"/>
-              </w:rPr>
-              <w:t xml:space="preserve">Compare treatment effect on change from baseline</w:t>
+              <w:t xml:space="preserve">Templates → Methods</w:t>
+            </w:r>
+          </w:p>
+        </w:tc>
+        <w:tc>
+          <w:tcPr>
+            <w:tcW w:type="dxa" w:w="3000"/>
+            <w:tcBorders>
+              <w:top w:val="single" w:color="CCCCCC" w:sz="1"/>
+              <w:left w:val="single" w:color="CCCCCC" w:sz="1"/>
+              <w:bottom w:val="single" w:color="CCCCCC" w:sz="1"/>
+              <w:right w:val="single" w:color="CCCCCC" w:sz="1"/>
+            </w:tcBorders>
+            <w:tcMar>
+              <w:top w:type="dxa" w:w="80"/>
+              <w:left w:type="dxa" w:w="120"/>
+              <w:bottom w:type="dxa" w:w="80"/>
+              <w:right w:type="dxa" w:w="120"/>
+            </w:tcMar>
+          </w:tcPr>
+          <w:p>
+            <w:r>
+              <w:rPr>
+                <w:b w:val="false"/>
+                <w:bCs w:val="false"/>
+              </w:rPr>
+              <w:t xml:space="preserve">Template uses_method property</w:t>
+            </w:r>
+          </w:p>
+        </w:tc>
+        <w:tc>
+          <w:tcPr>
+            <w:tcW w:type="dxa" w:w="3000"/>
+            <w:tcBorders>
+              <w:top w:val="single" w:color="CCCCCC" w:sz="1"/>
+              <w:left w:val="single" w:color="CCCCCC" w:sz="1"/>
+              <w:bottom w:val="single" w:color="CCCCCC" w:sz="1"/>
+              <w:right w:val="single" w:color="CCCCCC" w:sz="1"/>
+            </w:tcBorders>
+            <w:tcMar>
+              <w:top w:type="dxa" w:w="80"/>
+              <w:left w:type="dxa" w:w="120"/>
+              <w:bottom w:type="dxa" w:w="80"/>
+              <w:right w:type="dxa" w:w="120"/>
+            </w:tcMar>
+          </w:tcPr>
+          <w:p>
+            <w:r>
+              <w:rPr>
+                <w:b w:val="false"/>
+                <w:bCs w:val="false"/>
+              </w:rPr>
+              <w:t xml:space="preserve">References Method by name</w:t>
             </w:r>
           </w:p>
         </w:tc>
@@ -1778,383 +1849,6 @@
                 <w:b w:val="false"/>
                 <w:bCs w:val="false"/>
               </w:rPr>
-              <w:t xml:space="preserve">TTE_CoxPH</w:t>
-            </w:r>
-          </w:p>
-        </w:tc>
-        <w:tc>
-          <w:tcPr>
-            <w:tcW w:type="dxa" w:w="3000"/>
-            <w:tcBorders>
-              <w:top w:val="single" w:color="CCCCCC" w:sz="1"/>
-              <w:left w:val="single" w:color="CCCCCC" w:sz="1"/>
-              <w:bottom w:val="single" w:color="CCCCCC" w:sz="1"/>
-              <w:right w:val="single" w:color="CCCCCC" w:sz="1"/>
-            </w:tcBorders>
-            <w:tcMar>
-              <w:top w:type="dxa" w:w="80"/>
-              <w:left w:type="dxa" w:w="120"/>
-              <w:bottom w:type="dxa" w:w="80"/>
-              <w:right w:type="dxa" w:w="120"/>
-            </w:tcMar>
-          </w:tcPr>
-          <w:p>
-            <w:r>
-              <w:rPr>
-                <w:b w:val="false"/>
-                <w:bCs w:val="false"/>
-              </w:rPr>
-              <w:t xml:space="preserve">cox_proportional_hazards</w:t>
-            </w:r>
-          </w:p>
-        </w:tc>
-        <w:tc>
-          <w:tcPr>
-            <w:tcW w:type="dxa" w:w="3000"/>
-            <w:tcBorders>
-              <w:top w:val="single" w:color="CCCCCC" w:sz="1"/>
-              <w:left w:val="single" w:color="CCCCCC" w:sz="1"/>
-              <w:bottom w:val="single" w:color="CCCCCC" w:sz="1"/>
-              <w:right w:val="single" w:color="CCCCCC" w:sz="1"/>
-            </w:tcBorders>
-            <w:tcMar>
-              <w:top w:type="dxa" w:w="80"/>
-              <w:left w:type="dxa" w:w="120"/>
-              <w:bottom w:type="dxa" w:w="80"/>
-              <w:right w:type="dxa" w:w="120"/>
-            </w:tcMar>
-          </w:tcPr>
-          <w:p>
-            <w:r>
-              <w:rPr>
-                <w:b w:val="false"/>
-                <w:bCs w:val="false"/>
-              </w:rPr>
-              <w:t xml:space="preserve">Compare time-to-event between treatment groups</w:t>
-            </w:r>
-          </w:p>
-        </w:tc>
-      </w:tr>
-    </w:tbl>
-    <w:p>
-      <w:pPr>
-        <w:spacing w:before="300"/>
-      </w:pPr>
-      <w:r>
-        <w:rPr>
-          <w:b/>
-          <w:bCs/>
-        </w:rPr>
-        <w:t xml:space="preserve">Derivation Expression Language (DEL)</w:t>
-      </w:r>
-    </w:p>
-    <w:p>
-      <w:pPr>
-        <w:spacing w:after="200"/>
-      </w:pPr>
-      <w:r>
-        <w:t xml:space="preserve">DEL provides two expression types: arithmetic expressions for derivations and Wilkinson-Rogers notation for statistical models. Both translate to multiple target languages.</w:t>
-      </w:r>
-    </w:p>
-    <w:p>
-      <w:pPr>
-        <w:pStyle w:val="Heading1"/>
-      </w:pPr>
-      <w:r>
-        <w:t xml:space="preserve">3. How the Documents Connect</w:t>
-      </w:r>
-    </w:p>
-    <w:p>
-      <w:pPr>
-        <w:spacing w:after="200"/>
-      </w:pPr>
-      <w:r>
-        <w:t xml:space="preserve">The two framework documents form a layered specification where each references the other:</w:t>
-      </w:r>
-    </w:p>
-    <w:tbl>
-      <w:tblPr>
-        <w:tblW w:type="pct" w:w="100%"/>
-        <w:tblBorders>
-          <w:top w:val="single" w:color="auto" w:sz="4"/>
-          <w:left w:val="single" w:color="auto" w:sz="4"/>
-          <w:bottom w:val="single" w:color="auto" w:sz="4"/>
-          <w:right w:val="single" w:color="auto" w:sz="4"/>
-          <w:insideH w:val="single" w:color="auto" w:sz="4"/>
-          <w:insideV w:val="single" w:color="auto" w:sz="4"/>
-        </w:tblBorders>
-      </w:tblPr>
-      <w:tblGrid>
-        <w:gridCol w:w="3000"/>
-        <w:gridCol w:w="3000"/>
-        <w:gridCol w:w="3000"/>
-      </w:tblGrid>
-      <w:tr>
-        <w:tc>
-          <w:tcPr>
-            <w:tcW w:type="dxa" w:w="3000"/>
-            <w:tcBorders>
-              <w:top w:val="single" w:color="CCCCCC" w:sz="1"/>
-              <w:left w:val="single" w:color="CCCCCC" w:sz="1"/>
-              <w:bottom w:val="single" w:color="CCCCCC" w:sz="1"/>
-              <w:right w:val="single" w:color="CCCCCC" w:sz="1"/>
-            </w:tcBorders>
-            <w:shd w:fill="D5E8F0" w:val="clear"/>
-            <w:tcMar>
-              <w:top w:type="dxa" w:w="80"/>
-              <w:left w:type="dxa" w:w="120"/>
-              <w:bottom w:type="dxa" w:w="80"/>
-              <w:right w:type="dxa" w:w="120"/>
-            </w:tcMar>
-          </w:tcPr>
-          <w:p>
-            <w:r>
-              <w:rPr>
-                <w:b/>
-                <w:bCs/>
-              </w:rPr>
-              <w:t xml:space="preserve">Connection</w:t>
-            </w:r>
-          </w:p>
-        </w:tc>
-        <w:tc>
-          <w:tcPr>
-            <w:tcW w:type="dxa" w:w="3000"/>
-            <w:tcBorders>
-              <w:top w:val="single" w:color="CCCCCC" w:sz="1"/>
-              <w:left w:val="single" w:color="CCCCCC" w:sz="1"/>
-              <w:bottom w:val="single" w:color="CCCCCC" w:sz="1"/>
-              <w:right w:val="single" w:color="CCCCCC" w:sz="1"/>
-            </w:tcBorders>
-            <w:shd w:fill="D5E8F0" w:val="clear"/>
-            <w:tcMar>
-              <w:top w:type="dxa" w:w="80"/>
-              <w:left w:type="dxa" w:w="120"/>
-              <w:bottom w:type="dxa" w:w="80"/>
-              <w:right w:type="dxa" w:w="120"/>
-            </w:tcMar>
-          </w:tcPr>
-          <w:p>
-            <w:r>
-              <w:rPr>
-                <w:b/>
-                <w:bCs/>
-              </w:rPr>
-              <w:t xml:space="preserve">From</w:t>
-            </w:r>
-          </w:p>
-        </w:tc>
-        <w:tc>
-          <w:tcPr>
-            <w:tcW w:type="dxa" w:w="3000"/>
-            <w:tcBorders>
-              <w:top w:val="single" w:color="CCCCCC" w:sz="1"/>
-              <w:left w:val="single" w:color="CCCCCC" w:sz="1"/>
-              <w:bottom w:val="single" w:color="CCCCCC" w:sz="1"/>
-              <w:right w:val="single" w:color="CCCCCC" w:sz="1"/>
-            </w:tcBorders>
-            <w:shd w:fill="D5E8F0" w:val="clear"/>
-            <w:tcMar>
-              <w:top w:type="dxa" w:w="80"/>
-              <w:left w:type="dxa" w:w="120"/>
-              <w:bottom w:type="dxa" w:w="80"/>
-              <w:right w:type="dxa" w:w="120"/>
-            </w:tcMar>
-          </w:tcPr>
-          <w:p>
-            <w:r>
-              <w:rPr>
-                <w:b/>
-                <w:bCs/>
-              </w:rPr>
-              <w:t xml:space="preserve">To</w:t>
-            </w:r>
-          </w:p>
-        </w:tc>
-      </w:tr>
-      <w:tr>
-        <w:tc>
-          <w:tcPr>
-            <w:tcW w:type="dxa" w:w="3000"/>
-            <w:tcBorders>
-              <w:top w:val="single" w:color="CCCCCC" w:sz="1"/>
-              <w:left w:val="single" w:color="CCCCCC" w:sz="1"/>
-              <w:bottom w:val="single" w:color="CCCCCC" w:sz="1"/>
-              <w:right w:val="single" w:color="CCCCCC" w:sz="1"/>
-            </w:tcBorders>
-            <w:tcMar>
-              <w:top w:type="dxa" w:w="80"/>
-              <w:left w:type="dxa" w:w="120"/>
-              <w:bottom w:type="dxa" w:w="80"/>
-              <w:right w:type="dxa" w:w="120"/>
-            </w:tcMar>
-          </w:tcPr>
-          <w:p>
-            <w:r>
-              <w:rPr>
-                <w:b w:val="false"/>
-                <w:bCs w:val="false"/>
-              </w:rPr>
-              <w:t xml:space="preserve">Templates → CSTM STCs</w:t>
-            </w:r>
-          </w:p>
-        </w:tc>
-        <w:tc>
-          <w:tcPr>
-            <w:tcW w:type="dxa" w:w="3000"/>
-            <w:tcBorders>
-              <w:top w:val="single" w:color="CCCCCC" w:sz="1"/>
-              <w:left w:val="single" w:color="CCCCCC" w:sz="1"/>
-              <w:bottom w:val="single" w:color="CCCCCC" w:sz="1"/>
-              <w:right w:val="single" w:color="CCCCCC" w:sz="1"/>
-            </w:tcBorders>
-            <w:tcMar>
-              <w:top w:type="dxa" w:w="80"/>
-              <w:left w:type="dxa" w:w="120"/>
-              <w:bottom w:type="dxa" w:w="80"/>
-              <w:right w:type="dxa" w:w="120"/>
-            </w:tcMar>
-          </w:tcPr>
-          <w:p>
-            <w:r>
-              <w:rPr>
-                <w:b w:val="false"/>
-                <w:bCs w:val="false"/>
-              </w:rPr>
-              <w:t xml:space="preserve">Template role bindings</w:t>
-            </w:r>
-          </w:p>
-        </w:tc>
-        <w:tc>
-          <w:tcPr>
-            <w:tcW w:type="dxa" w:w="3000"/>
-            <w:tcBorders>
-              <w:top w:val="single" w:color="CCCCCC" w:sz="1"/>
-              <w:left w:val="single" w:color="CCCCCC" w:sz="1"/>
-              <w:bottom w:val="single" w:color="CCCCCC" w:sz="1"/>
-              <w:right w:val="single" w:color="CCCCCC" w:sz="1"/>
-            </w:tcBorders>
-            <w:tcMar>
-              <w:top w:type="dxa" w:w="80"/>
-              <w:left w:type="dxa" w:w="120"/>
-              <w:bottom w:type="dxa" w:w="80"/>
-              <w:right w:type="dxa" w:w="120"/>
-            </w:tcMar>
-          </w:tcPr>
-          <w:p>
-            <w:r>
-              <w:rPr>
-                <w:b w:val="false"/>
-                <w:bCs w:val="false"/>
-              </w:rPr>
-              <w:t xml:space="preserve">Reference Semantic Transformation Concepts by name</w:t>
-            </w:r>
-          </w:p>
-        </w:tc>
-      </w:tr>
-      <w:tr>
-        <w:tc>
-          <w:tcPr>
-            <w:tcW w:type="dxa" w:w="3000"/>
-            <w:tcBorders>
-              <w:top w:val="single" w:color="CCCCCC" w:sz="1"/>
-              <w:left w:val="single" w:color="CCCCCC" w:sz="1"/>
-              <w:bottom w:val="single" w:color="CCCCCC" w:sz="1"/>
-              <w:right w:val="single" w:color="CCCCCC" w:sz="1"/>
-            </w:tcBorders>
-            <w:tcMar>
-              <w:top w:type="dxa" w:w="80"/>
-              <w:left w:type="dxa" w:w="120"/>
-              <w:bottom w:type="dxa" w:w="80"/>
-              <w:right w:type="dxa" w:w="120"/>
-            </w:tcMar>
-          </w:tcPr>
-          <w:p>
-            <w:r>
-              <w:rPr>
-                <w:b w:val="false"/>
-                <w:bCs w:val="false"/>
-              </w:rPr>
-              <w:t xml:space="preserve">Templates → Methods</w:t>
-            </w:r>
-          </w:p>
-        </w:tc>
-        <w:tc>
-          <w:tcPr>
-            <w:tcW w:type="dxa" w:w="3000"/>
-            <w:tcBorders>
-              <w:top w:val="single" w:color="CCCCCC" w:sz="1"/>
-              <w:left w:val="single" w:color="CCCCCC" w:sz="1"/>
-              <w:bottom w:val="single" w:color="CCCCCC" w:sz="1"/>
-              <w:right w:val="single" w:color="CCCCCC" w:sz="1"/>
-            </w:tcBorders>
-            <w:tcMar>
-              <w:top w:type="dxa" w:w="80"/>
-              <w:left w:type="dxa" w:w="120"/>
-              <w:bottom w:type="dxa" w:w="80"/>
-              <w:right w:type="dxa" w:w="120"/>
-            </w:tcMar>
-          </w:tcPr>
-          <w:p>
-            <w:r>
-              <w:rPr>
-                <w:b w:val="false"/>
-                <w:bCs w:val="false"/>
-              </w:rPr>
-              <w:t xml:space="preserve">Template uses_method property</w:t>
-            </w:r>
-          </w:p>
-        </w:tc>
-        <w:tc>
-          <w:tcPr>
-            <w:tcW w:type="dxa" w:w="3000"/>
-            <w:tcBorders>
-              <w:top w:val="single" w:color="CCCCCC" w:sz="1"/>
-              <w:left w:val="single" w:color="CCCCCC" w:sz="1"/>
-              <w:bottom w:val="single" w:color="CCCCCC" w:sz="1"/>
-              <w:right w:val="single" w:color="CCCCCC" w:sz="1"/>
-            </w:tcBorders>
-            <w:tcMar>
-              <w:top w:type="dxa" w:w="80"/>
-              <w:left w:type="dxa" w:w="120"/>
-              <w:bottom w:type="dxa" w:w="80"/>
-              <w:right w:type="dxa" w:w="120"/>
-            </w:tcMar>
-          </w:tcPr>
-          <w:p>
-            <w:r>
-              <w:rPr>
-                <w:b w:val="false"/>
-                <w:bCs w:val="false"/>
-              </w:rPr>
-              <w:t xml:space="preserve">References Method by name</w:t>
-            </w:r>
-          </w:p>
-        </w:tc>
-      </w:tr>
-      <w:tr>
-        <w:tc>
-          <w:tcPr>
-            <w:tcW w:type="dxa" w:w="3000"/>
-            <w:tcBorders>
-              <w:top w:val="single" w:color="CCCCCC" w:sz="1"/>
-              <w:left w:val="single" w:color="CCCCCC" w:sz="1"/>
-              <w:bottom w:val="single" w:color="CCCCCC" w:sz="1"/>
-              <w:right w:val="single" w:color="CCCCCC" w:sz="1"/>
-            </w:tcBorders>
-            <w:tcMar>
-              <w:top w:type="dxa" w:w="80"/>
-              <w:left w:type="dxa" w:w="120"/>
-              <w:bottom w:type="dxa" w:w="80"/>
-              <w:right w:type="dxa" w:w="120"/>
-            </w:tcMar>
-          </w:tcPr>
-          <w:p>
-            <w:r>
-              <w:rPr>
-                <w:b w:val="false"/>
-                <w:bCs w:val="false"/>
-              </w:rPr>
               <w:t xml:space="preserve">Templates → Cube Roles</w:t>
             </w:r>
           </w:p>
@@ -2207,7 +1901,7 @@
                 <w:b w:val="false"/>
                 <w:bCs w:val="false"/>
               </w:rPr>
-              <w:t xml:space="preserve">Assigns measure/dimension/slice role</w:t>
+              <w:t xml:space="preserve">Assigns dimension/measure/attribute/slice role</w:t>
             </w:r>
           </w:p>
         </w:tc>
@@ -2327,7 +2021,7 @@
         </w:numPr>
       </w:pPr>
       <w:r>
-        <w:t xml:space="preserve">analysis_value (Observation-level STC) - the post-baseline measurement</w:t>
+        <w:t xml:space="preserve">analysis_value, baseline_value, change_value (Value category)</w:t>
       </w:r>
     </w:p>
     <w:p>
@@ -2339,7 +2033,7 @@
         </w:numPr>
       </w:pPr>
       <w:r>
-        <w:t xml:space="preserve">baseline_value (Observation-level STC) - the baseline measurement</w:t>
+        <w:t xml:space="preserve">treatment_planned (Treatment category)</w:t>
       </w:r>
     </w:p>
     <w:p>
@@ -2351,7 +2045,7 @@
         </w:numPr>
       </w:pPr>
       <w:r>
-        <w:t xml:space="preserve">change_value (Observation-level STC) - the derived change</w:t>
+        <w:t xml:space="preserve">unit, parameter_label (Qualifier category — attributes for display)</w:t>
       </w:r>
     </w:p>
     <w:p>
@@ -2363,7 +2057,19 @@
         </w:numPr>
       </w:pPr>
       <w:r>
-        <w:t xml:space="preserve">treatment_planned (Observation-level STC) - the randomized treatment</w:t>
+        <w:t xml:space="preserve">p_value, ls_mean (Inference-level outputs)</w:t>
+      </w:r>
+    </w:p>
+    <w:p>
+      <w:pPr>
+        <w:spacing w:before="200"/>
+      </w:pPr>
+      <w:r>
+        <w:rPr>
+          <w:b/>
+          <w:bCs/>
+        </w:rPr>
+        <w:t xml:space="preserve">2. Templates define the operations with cube roles:</w:t>
       </w:r>
     </w:p>
     <w:p>
@@ -2375,19 +2081,7 @@
         </w:numPr>
       </w:pPr>
       <w:r>
-        <w:t xml:space="preserve">p_value, ls_mean (Inference-level STCs) - statistical outputs</w:t>
-      </w:r>
-    </w:p>
-    <w:p>
-      <w:pPr>
-        <w:spacing w:before="200"/>
-      </w:pPr>
-      <w:r>
-        <w:rPr>
-          <w:b/>
-          <w:bCs/>
-        </w:rPr>
-        <w:t xml:space="preserve">2. Methods/Templates/DEL defines the operations:</w:t>
+        <w:t xml:space="preserve">ChangeFromBaseline: analysis_value (measure) − baseline_value (measure) → change_value (measure)</w:t>
       </w:r>
     </w:p>
     <w:p>
@@ -2399,7 +2093,7 @@
         </w:numPr>
       </w:pPr>
       <w:r>
-        <w:t xml:space="preserve">Subtraction Method: difference := minuend - subtrahend</w:t>
+        <w:t xml:space="preserve">CFB_ANCOVA: change_value (measure/response) ~ baseline_value (measure/covariate) + treatment_planned (dimension/group)</w:t>
       </w:r>
     </w:p>
     <w:p>
@@ -2411,7 +2105,19 @@
         </w:numPr>
       </w:pPr>
       <w:r>
-        <w:t xml:space="preserve">ChangeFromBaseline Template: binds analysis_value → minuend, baseline_value → subtrahend</w:t>
+        <w:t xml:space="preserve">Slice: population_flag=true, parameter='ADAS-Cog(11)', visit='Week 24'</w:t>
+      </w:r>
+    </w:p>
+    <w:p>
+      <w:pPr>
+        <w:spacing w:before="200"/>
+      </w:pPr>
+      <w:r>
+        <w:rPr>
+          <w:b/>
+          <w:bCs/>
+        </w:rPr>
+        <w:t xml:space="preserve">3. CSTM provides implementation bindings:</w:t>
       </w:r>
     </w:p>
     <w:p>
@@ -2423,7 +2129,7 @@
         </w:numPr>
       </w:pPr>
       <w:r>
-        <w:t xml:space="preserve">ANCOVA Method: response ~ covariate + group</w:t>
+        <w:t xml:space="preserve">ADaM: AVAL → analysis_value, BASE → baseline_value, CHG → change_value</w:t>
       </w:r>
     </w:p>
     <w:p>
@@ -2435,31 +2141,7 @@
         </w:numPr>
       </w:pPr>
       <w:r>
-        <w:t xml:space="preserve">CFB_ANCOVA Template: binds change_value → response (measure), baseline_value → covariate, treatment_planned → group (dimension)</w:t>
-      </w:r>
-    </w:p>
-    <w:p>
-      <w:pPr>
-        <w:spacing w:before="200"/>
-      </w:pPr>
-      <w:r>
-        <w:rPr>
-          <w:b/>
-          <w:bCs/>
-        </w:rPr>
-        <w:t xml:space="preserve">3. CSTM provides implementation bindings:</w:t>
-      </w:r>
-    </w:p>
-    <w:p>
-      <w:pPr>
-        <w:pStyle w:val="ListParagraph"/>
-        <w:numPr>
-          <w:ilvl w:val="0"/>
-          <w:numId w:val="2"/>
-        </w:numPr>
-      </w:pPr>
-      <w:r>
-        <w:t xml:space="preserve">ADaM binding: AVAL → analysis_value, BASE → baseline_value, CHG → change_value</w:t>
+        <w:t xml:space="preserve">ADaM: AVALU → unit, PARAM → parameter_label (attributes)</w:t>
       </w:r>
     </w:p>
     <w:p>
@@ -2889,6 +2571,18 @@
       </w:pPr>
       <w:r>
         <w:t xml:space="preserve">Unified pattern: Both derivation and analysis follow Method → Template → Implementation</w:t>
+      </w:r>
+    </w:p>
+    <w:p>
+      <w:pPr>
+        <w:pStyle w:val="ListParagraph"/>
+        <w:numPr>
+          <w:ilvl w:val="0"/>
+          <w:numId w:val="2"/>
+        </w:numPr>
+      </w:pPr>
+      <w:r>
+        <w:t xml:space="preserve">W3C Data Cube: Dimensions identify, measures compute, attributes describe (not compute), slices constrain</w:t>
       </w:r>
     </w:p>
     <w:p>

</xml_diff>